<commit_message>
Format tuning. Fix the empty block in doc for each domGroup.
</commit_message>
<xml_diff>
--- a/resources/template/dom/EXTRECEIVERINTERFACERULE.docx
+++ b/resources/template/dom/EXTRECEIVERINTERFACERULE.docx
@@ -4,7 +4,7 @@
   <w:body>
     <w:p>
       <w:pPr>
-        <w:pStyle w:val="Heading4"/>
+        <w:pStyle w:val="Heading5"/>
       </w:pPr>
       <w:r>
         <w:t>Receiver Interface</w:t>
@@ -33,8 +33,6 @@
             <w:shd w:val="clear" w:color="auto" w:fill="BFBFBF" w:themeFill="background1" w:themeFillShade="BF"/>
           </w:tcPr>
           <w:p>
-            <w:bookmarkStart w:id="0" w:name="_GoBack"/>
-            <w:bookmarkEnd w:id="0"/>
             <w:r>
               <w:rPr>
                 <w:rFonts w:hint="eastAsia"/>
@@ -160,7 +158,10 @@
         </w:tc>
       </w:tr>
     </w:tbl>
-    <w:p/>
+    <w:p>
+      <w:bookmarkStart w:id="0" w:name="_GoBack"/>
+      <w:bookmarkEnd w:id="0"/>
+    </w:p>
     <w:sectPr>
       <w:pgSz w:w="12240" w:h="15840"/>
       <w:pgMar w:top="1440" w:right="1440" w:bottom="1440" w:left="1440" w:header="720" w:footer="720" w:gutter="0"/>
@@ -634,6 +635,26 @@
       <w:color w:val="2F5496" w:themeColor="accent1" w:themeShade="BF"/>
     </w:rPr>
   </w:style>
+  <w:style w:type="paragraph" w:styleId="Heading5">
+    <w:name w:val="heading 5"/>
+    <w:basedOn w:val="Normal"/>
+    <w:next w:val="Normal"/>
+    <w:link w:val="Heading5Char"/>
+    <w:uiPriority w:val="9"/>
+    <w:unhideWhenUsed/>
+    <w:qFormat/>
+    <w:rsid w:val="00A56C9D"/>
+    <w:pPr>
+      <w:keepNext/>
+      <w:keepLines/>
+      <w:spacing w:before="40" w:after="0"/>
+      <w:outlineLvl w:val="4"/>
+    </w:pPr>
+    <w:rPr>
+      <w:rFonts w:asciiTheme="majorHAnsi" w:eastAsiaTheme="majorEastAsia" w:hAnsiTheme="majorHAnsi" w:cstheme="majorBidi"/>
+      <w:color w:val="2F5496" w:themeColor="accent1" w:themeShade="BF"/>
+    </w:rPr>
+  </w:style>
   <w:style w:type="character" w:default="1" w:styleId="DefaultParagraphFont">
     <w:name w:val="Default Paragraph Font"/>
     <w:uiPriority w:val="1"/>
@@ -716,6 +737,17 @@
       <w:rFonts w:asciiTheme="majorHAnsi" w:eastAsiaTheme="majorEastAsia" w:hAnsiTheme="majorHAnsi" w:cstheme="majorBidi"/>
       <w:i/>
       <w:iCs/>
+      <w:color w:val="2F5496" w:themeColor="accent1" w:themeShade="BF"/>
+    </w:rPr>
+  </w:style>
+  <w:style w:type="character" w:customStyle="1" w:styleId="Heading5Char">
+    <w:name w:val="Heading 5 Char"/>
+    <w:basedOn w:val="DefaultParagraphFont"/>
+    <w:link w:val="Heading5"/>
+    <w:uiPriority w:val="9"/>
+    <w:rsid w:val="00A56C9D"/>
+    <w:rPr>
+      <w:rFonts w:asciiTheme="majorHAnsi" w:eastAsiaTheme="majorEastAsia" w:hAnsiTheme="majorHAnsi" w:cstheme="majorBidi"/>
       <w:color w:val="2F5496" w:themeColor="accent1" w:themeShade="BF"/>
     </w:rPr>
   </w:style>

</xml_diff>